<commit_message>
Added content for CCTV
</commit_message>
<xml_diff>
--- a/CONTENTS .docx
+++ b/CONTENTS .docx
@@ -41,10 +41,7 @@
     <w:p>
       <w:pPr>
         <w:pStyle w:val="ListParagraph"/>
-        <w:numPr>
-          <w:ilvl w:val="0"/>
-          <w:numId w:val="2"/>
-        </w:numPr>
+        <w:jc w:val="center"/>
         <w:rPr>
           <w:rFonts w:ascii="Bell MT" w:hAnsi="Bell MT"/>
           <w:sz w:val="36"/>
@@ -53,9 +50,102 @@
       <w:r>
         <w:rPr>
           <w:rFonts w:ascii="Bell MT" w:hAnsi="Bell MT"/>
-          <w:sz w:val="36"/>
-        </w:rPr>
-        <w:t>Traffic</w:t>
+          <w:noProof/>
+          <w:sz w:val="36"/>
+          <w:lang w:eastAsia="en-PH"/>
+        </w:rPr>
+        <w:drawing>
+          <wp:inline distT="0" distB="0" distL="0" distR="0">
+            <wp:extent cx="2895600" cy="1628775"/>
+            <wp:effectExtent l="0" t="0" r="0" b="9525"/>
+            <wp:docPr id="1" name="Picture 1" descr="F:\C360_2017-01-26-17-30-22-217.jpg"/>
+            <wp:cNvGraphicFramePr>
+              <a:graphicFrameLocks xmlns:a="http://schemas.openxmlformats.org/drawingml/2006/main" noChangeAspect="1"/>
+            </wp:cNvGraphicFramePr>
+            <a:graphic xmlns:a="http://schemas.openxmlformats.org/drawingml/2006/main">
+              <a:graphicData uri="http://schemas.openxmlformats.org/drawingml/2006/picture">
+                <pic:pic xmlns:pic="http://schemas.openxmlformats.org/drawingml/2006/picture">
+                  <pic:nvPicPr>
+                    <pic:cNvPr id="0" name="Picture 1" descr="F:\C360_2017-01-26-17-30-22-217.jpg"/>
+                    <pic:cNvPicPr>
+                      <a:picLocks noChangeAspect="1" noChangeArrowheads="1"/>
+                    </pic:cNvPicPr>
+                  </pic:nvPicPr>
+                  <pic:blipFill>
+                    <a:blip r:embed="rId6" cstate="print">
+                      <a:extLst>
+                        <a:ext uri="{28A0092B-C50C-407E-A947-70E740481C1C}">
+                          <a14:useLocalDpi xmlns:a14="http://schemas.microsoft.com/office/drawing/2010/main" val="0"/>
+                        </a:ext>
+                      </a:extLst>
+                    </a:blip>
+                    <a:srcRect/>
+                    <a:stretch>
+                      <a:fillRect/>
+                    </a:stretch>
+                  </pic:blipFill>
+                  <pic:spPr bwMode="auto">
+                    <a:xfrm>
+                      <a:off x="0" y="0"/>
+                      <a:ext cx="2895600" cy="1628775"/>
+                    </a:xfrm>
+                    <a:prstGeom prst="rect">
+                      <a:avLst/>
+                    </a:prstGeom>
+                    <a:noFill/>
+                    <a:ln>
+                      <a:noFill/>
+                    </a:ln>
+                  </pic:spPr>
+                </pic:pic>
+              </a:graphicData>
+            </a:graphic>
+          </wp:inline>
+        </w:drawing>
+      </w:r>
+    </w:p>
+    <w:p>
+      <w:pPr>
+        <w:pStyle w:val="ListParagraph"/>
+        <w:rPr>
+          <w:rFonts w:ascii="Bell MT" w:hAnsi="Bell MT"/>
+          <w:sz w:val="28"/>
+        </w:rPr>
+      </w:pPr>
+      <w:r>
+        <w:rPr>
+          <w:rFonts w:ascii="Bell MT" w:hAnsi="Bell MT"/>
+          <w:sz w:val="36"/>
+        </w:rPr>
+        <w:tab/>
+      </w:r>
+      <w:r>
+        <w:rPr>
+          <w:rFonts w:ascii="Bell MT" w:hAnsi="Bell MT"/>
+          <w:sz w:val="28"/>
+        </w:rPr>
+        <w:t>Closed-circuit television</w:t>
+      </w:r>
+      <w:r>
+        <w:rPr>
+          <w:rFonts w:ascii="Bell MT" w:hAnsi="Bell MT"/>
+          <w:sz w:val="28"/>
+        </w:rPr>
+        <w:t xml:space="preserve"> is installed had been one of the best evidence for crimes that had been </w:t>
+      </w:r>
+      <w:r>
+        <w:rPr>
+          <w:rFonts w:ascii="Bell MT" w:hAnsi="Bell MT"/>
+          <w:sz w:val="28"/>
+        </w:rPr>
+        <w:t>committed</w:t>
+      </w:r>
+      <w:r>
+        <w:rPr>
+          <w:rFonts w:ascii="Bell MT" w:hAnsi="Bell MT"/>
+          <w:sz w:val="28"/>
+        </w:rPr>
+        <w:t>.</w:t>
       </w:r>
     </w:p>
     <w:p>
@@ -75,7 +165,36 @@
           <w:rFonts w:ascii="Bell MT" w:hAnsi="Bell MT"/>
           <w:sz w:val="36"/>
         </w:rPr>
-        <w:t>Jeepney passengers</w:t>
+        <w:t>Traffic</w:t>
+      </w:r>
+    </w:p>
+    <w:p>
+      <w:pPr>
+        <w:pStyle w:val="ListParagraph"/>
+        <w:numPr>
+          <w:ilvl w:val="0"/>
+          <w:numId w:val="2"/>
+        </w:numPr>
+        <w:rPr>
+          <w:rFonts w:ascii="Bell MT" w:hAnsi="Bell MT"/>
+          <w:sz w:val="36"/>
+        </w:rPr>
+      </w:pPr>
+      <w:proofErr w:type="spellStart"/>
+      <w:r>
+        <w:rPr>
+          <w:rFonts w:ascii="Bell MT" w:hAnsi="Bell MT"/>
+          <w:sz w:val="36"/>
+        </w:rPr>
+        <w:t>Jeepney</w:t>
+      </w:r>
+      <w:proofErr w:type="spellEnd"/>
+      <w:r>
+        <w:rPr>
+          <w:rFonts w:ascii="Bell MT" w:hAnsi="Bell MT"/>
+          <w:sz w:val="36"/>
+        </w:rPr>
+        <w:t xml:space="preserve"> passengers</w:t>
       </w:r>
     </w:p>
     <w:p>
@@ -497,6 +616,36 @@
       <w:contextualSpacing/>
     </w:pPr>
   </w:style>
+  <w:style w:type="paragraph" w:styleId="BalloonText">
+    <w:name w:val="Balloon Text"/>
+    <w:basedOn w:val="Normal"/>
+    <w:link w:val="BalloonTextChar"/>
+    <w:uiPriority w:val="99"/>
+    <w:semiHidden/>
+    <w:unhideWhenUsed/>
+    <w:rsid w:val="009F3F82"/>
+    <w:pPr>
+      <w:spacing w:after="0" w:line="240" w:lineRule="auto"/>
+    </w:pPr>
+    <w:rPr>
+      <w:rFonts w:ascii="Tahoma" w:hAnsi="Tahoma" w:cs="Tahoma"/>
+      <w:sz w:val="16"/>
+      <w:szCs w:val="16"/>
+    </w:rPr>
+  </w:style>
+  <w:style w:type="character" w:customStyle="1" w:styleId="BalloonTextChar">
+    <w:name w:val="Balloon Text Char"/>
+    <w:basedOn w:val="DefaultParagraphFont"/>
+    <w:link w:val="BalloonText"/>
+    <w:uiPriority w:val="99"/>
+    <w:semiHidden/>
+    <w:rsid w:val="009F3F82"/>
+    <w:rPr>
+      <w:rFonts w:ascii="Tahoma" w:hAnsi="Tahoma" w:cs="Tahoma"/>
+      <w:sz w:val="16"/>
+      <w:szCs w:val="16"/>
+    </w:rPr>
+  </w:style>
 </w:styles>
 </file>
 
@@ -697,6 +846,36 @@
       <w:ind w:left="720"/>
       <w:contextualSpacing/>
     </w:pPr>
+  </w:style>
+  <w:style w:type="paragraph" w:styleId="BalloonText">
+    <w:name w:val="Balloon Text"/>
+    <w:basedOn w:val="Normal"/>
+    <w:link w:val="BalloonTextChar"/>
+    <w:uiPriority w:val="99"/>
+    <w:semiHidden/>
+    <w:unhideWhenUsed/>
+    <w:rsid w:val="009F3F82"/>
+    <w:pPr>
+      <w:spacing w:after="0" w:line="240" w:lineRule="auto"/>
+    </w:pPr>
+    <w:rPr>
+      <w:rFonts w:ascii="Tahoma" w:hAnsi="Tahoma" w:cs="Tahoma"/>
+      <w:sz w:val="16"/>
+      <w:szCs w:val="16"/>
+    </w:rPr>
+  </w:style>
+  <w:style w:type="character" w:customStyle="1" w:styleId="BalloonTextChar">
+    <w:name w:val="Balloon Text Char"/>
+    <w:basedOn w:val="DefaultParagraphFont"/>
+    <w:link w:val="BalloonText"/>
+    <w:uiPriority w:val="99"/>
+    <w:semiHidden/>
+    <w:rsid w:val="009F3F82"/>
+    <w:rPr>
+      <w:rFonts w:ascii="Tahoma" w:hAnsi="Tahoma" w:cs="Tahoma"/>
+      <w:sz w:val="16"/>
+      <w:szCs w:val="16"/>
+    </w:rPr>
   </w:style>
 </w:styles>
 </file>

</xml_diff>

<commit_message>
Edited and added in the contents
</commit_message>
<xml_diff>
--- a/CONTENTS .docx
+++ b/CONTENTS .docx
@@ -27,12 +27,14 @@
         </w:numPr>
         <w:rPr>
           <w:rFonts w:ascii="Bell MT" w:hAnsi="Bell MT"/>
-          <w:sz w:val="36"/>
-        </w:rPr>
-      </w:pPr>
-      <w:r>
-        <w:rPr>
-          <w:rFonts w:ascii="Bell MT" w:hAnsi="Bell MT"/>
+          <w:b/>
+          <w:sz w:val="36"/>
+        </w:rPr>
+      </w:pPr>
+      <w:r>
+        <w:rPr>
+          <w:rFonts w:ascii="Bell MT" w:hAnsi="Bell MT"/>
+          <w:b/>
           <w:sz w:val="36"/>
         </w:rPr>
         <w:t>CCTV</w:t>
@@ -56,8 +58,8 @@
         </w:rPr>
         <w:drawing>
           <wp:inline distT="0" distB="0" distL="0" distR="0">
-            <wp:extent cx="2895600" cy="1628775"/>
-            <wp:effectExtent l="0" t="0" r="0" b="9525"/>
+            <wp:extent cx="4181475" cy="2352080"/>
+            <wp:effectExtent l="0" t="0" r="0" b="0"/>
             <wp:docPr id="1" name="Picture 1" descr="F:\C360_2017-01-26-17-30-22-217.jpg"/>
             <wp:cNvGraphicFramePr>
               <a:graphicFrameLocks xmlns:a="http://schemas.openxmlformats.org/drawingml/2006/main" noChangeAspect="1"/>
@@ -87,7 +89,7 @@
                   <pic:spPr bwMode="auto">
                     <a:xfrm>
                       <a:off x="0" y="0"/>
-                      <a:ext cx="2895600" cy="1628775"/>
+                      <a:ext cx="4186168" cy="2354720"/>
                     </a:xfrm>
                     <a:prstGeom prst="rect">
                       <a:avLst/>
@@ -147,6 +149,34 @@
         </w:rPr>
         <w:t>.</w:t>
       </w:r>
+      <w:r>
+        <w:rPr>
+          <w:rFonts w:ascii="Bell MT" w:hAnsi="Bell MT"/>
+          <w:sz w:val="28"/>
+        </w:rPr>
+        <w:t xml:space="preserve"> A lot of criminals had been caught because of these.</w:t>
+      </w:r>
+      <w:r>
+        <w:rPr>
+          <w:rFonts w:ascii="Bell MT" w:hAnsi="Bell MT"/>
+          <w:sz w:val="28"/>
+        </w:rPr>
+        <w:t xml:space="preserve"> In Baguio lots of these are now installed </w:t>
+      </w:r>
+      <w:r>
+        <w:rPr>
+          <w:rFonts w:ascii="Bell MT" w:hAnsi="Bell MT"/>
+          <w:sz w:val="28"/>
+        </w:rPr>
+        <w:t>mostly in crowded places where lots of pickpockets’ are located</w:t>
+      </w:r>
+      <w:r>
+        <w:rPr>
+          <w:rFonts w:ascii="Bell MT" w:hAnsi="Bell MT"/>
+          <w:sz w:val="28"/>
+        </w:rPr>
+        <w:t>.</w:t>
+      </w:r>
     </w:p>
     <w:p>
       <w:pPr>
@@ -157,16 +187,29 @@
         </w:numPr>
         <w:rPr>
           <w:rFonts w:ascii="Bell MT" w:hAnsi="Bell MT"/>
-          <w:sz w:val="36"/>
-        </w:rPr>
-      </w:pPr>
-      <w:r>
-        <w:rPr>
-          <w:rFonts w:ascii="Bell MT" w:hAnsi="Bell MT"/>
+          <w:b/>
+          <w:sz w:val="36"/>
+        </w:rPr>
+      </w:pPr>
+      <w:r>
+        <w:rPr>
+          <w:rFonts w:ascii="Bell MT" w:hAnsi="Bell MT"/>
+          <w:b/>
           <w:sz w:val="36"/>
         </w:rPr>
         <w:t>Traffic</w:t>
       </w:r>
+    </w:p>
+    <w:p>
+      <w:pPr>
+        <w:pStyle w:val="ListParagraph"/>
+        <w:ind w:left="1440"/>
+        <w:rPr>
+          <w:rFonts w:ascii="Bell MT" w:hAnsi="Bell MT"/>
+          <w:b/>
+          <w:sz w:val="36"/>
+        </w:rPr>
+      </w:pPr>
     </w:p>
     <w:p>
       <w:pPr>
@@ -177,24 +220,162 @@
         </w:numPr>
         <w:rPr>
           <w:rFonts w:ascii="Bell MT" w:hAnsi="Bell MT"/>
-          <w:sz w:val="36"/>
-        </w:rPr>
-      </w:pPr>
-      <w:proofErr w:type="spellStart"/>
-      <w:r>
-        <w:rPr>
-          <w:rFonts w:ascii="Bell MT" w:hAnsi="Bell MT"/>
-          <w:sz w:val="36"/>
+          <w:b/>
+          <w:sz w:val="36"/>
+        </w:rPr>
+      </w:pPr>
+      <w:r>
+        <w:rPr>
+          <w:rFonts w:ascii="Bell MT" w:hAnsi="Bell MT"/>
+          <w:b/>
+          <w:sz w:val="36"/>
+        </w:rPr>
+        <w:t>Jeepney passengers</w:t>
+      </w:r>
+    </w:p>
+    <w:p>
+      <w:pPr>
+        <w:pStyle w:val="ListParagraph"/>
+        <w:ind w:left="1440"/>
+        <w:rPr>
+          <w:rFonts w:ascii="Bell MT" w:hAnsi="Bell MT"/>
+          <w:sz w:val="36"/>
+        </w:rPr>
+      </w:pPr>
+      <w:r>
+        <w:rPr>
+          <w:rFonts w:ascii="Bell MT" w:hAnsi="Bell MT"/>
+          <w:noProof/>
+          <w:sz w:val="36"/>
+          <w:lang w:eastAsia="en-PH"/>
+        </w:rPr>
+        <w:drawing>
+          <wp:inline distT="0" distB="0" distL="0" distR="0">
+            <wp:extent cx="4252350" cy="2352675"/>
+            <wp:effectExtent l="0" t="0" r="0" b="0"/>
+            <wp:docPr id="2" name="Picture 2" descr="F:\received_739567632860517(1).jpeg"/>
+            <wp:cNvGraphicFramePr>
+              <a:graphicFrameLocks xmlns:a="http://schemas.openxmlformats.org/drawingml/2006/main" noChangeAspect="1"/>
+            </wp:cNvGraphicFramePr>
+            <a:graphic xmlns:a="http://schemas.openxmlformats.org/drawingml/2006/main">
+              <a:graphicData uri="http://schemas.openxmlformats.org/drawingml/2006/picture">
+                <pic:pic xmlns:pic="http://schemas.openxmlformats.org/drawingml/2006/picture">
+                  <pic:nvPicPr>
+                    <pic:cNvPr id="0" name="Picture 1" descr="F:\received_739567632860517(1).jpeg"/>
+                    <pic:cNvPicPr>
+                      <a:picLocks noChangeAspect="1" noChangeArrowheads="1"/>
+                    </pic:cNvPicPr>
+                  </pic:nvPicPr>
+                  <pic:blipFill>
+                    <a:blip r:embed="rId7" cstate="print">
+                      <a:extLst>
+                        <a:ext uri="{28A0092B-C50C-407E-A947-70E740481C1C}">
+                          <a14:useLocalDpi xmlns:a14="http://schemas.microsoft.com/office/drawing/2010/main" val="0"/>
+                        </a:ext>
+                      </a:extLst>
+                    </a:blip>
+                    <a:srcRect/>
+                    <a:stretch>
+                      <a:fillRect/>
+                    </a:stretch>
+                  </pic:blipFill>
+                  <pic:spPr bwMode="auto">
+                    <a:xfrm>
+                      <a:off x="0" y="0"/>
+                      <a:ext cx="4258409" cy="2356027"/>
+                    </a:xfrm>
+                    <a:prstGeom prst="rect">
+                      <a:avLst/>
+                    </a:prstGeom>
+                    <a:noFill/>
+                    <a:ln>
+                      <a:noFill/>
+                    </a:ln>
+                  </pic:spPr>
+                </pic:pic>
+              </a:graphicData>
+            </a:graphic>
+          </wp:inline>
+        </w:drawing>
+      </w:r>
+      <w:r>
+        <w:rPr>
+          <w:rFonts w:ascii="Bell MT" w:hAnsi="Bell MT"/>
+          <w:sz w:val="36"/>
+        </w:rPr>
+        <w:br/>
+      </w:r>
+      <w:r>
+        <w:rPr>
+          <w:rFonts w:ascii="Bell MT" w:hAnsi="Bell MT"/>
+          <w:sz w:val="28"/>
         </w:rPr>
         <w:t>Jeepney</w:t>
       </w:r>
-      <w:proofErr w:type="spellEnd"/>
-      <w:r>
-        <w:rPr>
-          <w:rFonts w:ascii="Bell MT" w:hAnsi="Bell MT"/>
-          <w:sz w:val="36"/>
-        </w:rPr>
-        <w:t xml:space="preserve"> passengers</w:t>
+      <w:r>
+        <w:rPr>
+          <w:rFonts w:ascii="Bell MT" w:hAnsi="Bell MT"/>
+          <w:sz w:val="28"/>
+        </w:rPr>
+        <w:t xml:space="preserve"> is </w:t>
+      </w:r>
+      <w:r>
+        <w:rPr>
+          <w:rFonts w:ascii="Bell MT" w:hAnsi="Bell MT"/>
+          <w:sz w:val="28"/>
+        </w:rPr>
+        <w:t>the</w:t>
+      </w:r>
+      <w:bookmarkStart w:id="0" w:name="_GoBack"/>
+      <w:bookmarkEnd w:id="0"/>
+      <w:r>
+        <w:rPr>
+          <w:rFonts w:ascii="Bell MT" w:hAnsi="Bell MT"/>
+          <w:sz w:val="28"/>
+        </w:rPr>
+        <w:t xml:space="preserve"> cheapest transportati</w:t>
+      </w:r>
+      <w:r>
+        <w:rPr>
+          <w:rFonts w:ascii="Bell MT" w:hAnsi="Bell MT"/>
+          <w:sz w:val="28"/>
+        </w:rPr>
+        <w:t>on here in Baguio. And because of that</w:t>
+      </w:r>
+      <w:r>
+        <w:rPr>
+          <w:rFonts w:ascii="Bell MT" w:hAnsi="Bell MT"/>
+          <w:sz w:val="28"/>
+        </w:rPr>
+        <w:t xml:space="preserve"> passengers need to fall in line and wait for their turn before they can enter.</w:t>
+      </w:r>
+      <w:r>
+        <w:rPr>
+          <w:rFonts w:ascii="Bell MT" w:hAnsi="Bell MT"/>
+          <w:sz w:val="28"/>
+        </w:rPr>
+        <w:t xml:space="preserve"> Growing popula</w:t>
+      </w:r>
+      <w:r>
+        <w:rPr>
+          <w:rFonts w:ascii="Bell MT" w:hAnsi="Bell MT"/>
+          <w:sz w:val="28"/>
+        </w:rPr>
+        <w:t>tion in Baguio resulted to longer lines</w:t>
+      </w:r>
+      <w:r>
+        <w:rPr>
+          <w:rFonts w:ascii="Bell MT" w:hAnsi="Bell MT"/>
+          <w:sz w:val="28"/>
+        </w:rPr>
+        <w:t xml:space="preserve"> of passengers</w:t>
+      </w:r>
+      <w:r>
+        <w:rPr>
+          <w:rFonts w:ascii="Bell MT" w:hAnsi="Bell MT"/>
+          <w:sz w:val="28"/>
+        </w:rPr>
+        <w:t>.</w:t>
       </w:r>
     </w:p>
     <w:p>
@@ -206,18 +387,19 @@
         </w:numPr>
         <w:rPr>
           <w:rFonts w:ascii="Bell MT" w:hAnsi="Bell MT"/>
-          <w:sz w:val="36"/>
-        </w:rPr>
-      </w:pPr>
-      <w:r>
-        <w:rPr>
-          <w:rFonts w:ascii="Bell MT" w:hAnsi="Bell MT"/>
-          <w:sz w:val="36"/>
-        </w:rPr>
+          <w:b/>
+          <w:sz w:val="36"/>
+        </w:rPr>
+      </w:pPr>
+      <w:r>
+        <w:rPr>
+          <w:rFonts w:ascii="Bell MT" w:hAnsi="Bell MT"/>
+          <w:b/>
+          <w:sz w:val="36"/>
+        </w:rPr>
+        <w:lastRenderedPageBreak/>
         <w:t>Police</w:t>
       </w:r>
-      <w:bookmarkStart w:id="0" w:name="_GoBack"/>
-      <w:bookmarkEnd w:id="0"/>
     </w:p>
     <w:sectPr>
       <w:pgSz w:w="12240" w:h="15840"/>

</xml_diff>